<commit_message>
Final push before week 3 demo.
</commit_message>
<xml_diff>
--- a/Documents/Demo03/Evan_Weekly Task Log 3.docx
+++ b/Documents/Demo03/Evan_Weekly Task Log 3.docx
@@ -400,9 +400,9 @@
       </w:tblPr>
       <w:tblGrid>
         <w:gridCol w:w="1389"/>
-        <w:gridCol w:w="7102"/>
-        <w:gridCol w:w="1386"/>
-        <w:gridCol w:w="1139"/>
+        <w:gridCol w:w="7135"/>
+        <w:gridCol w:w="1419"/>
+        <w:gridCol w:w="1073"/>
       </w:tblGrid>
       <w:tr>
         <w:trPr>
@@ -627,6 +627,14 @@
               </w:rPr>
               <w:t>2</w:t>
             </w:r>
+            <w:r>
+              <w:rPr>
+                <w:bCs/>
+                <w:sz w:val="20"/>
+                <w:szCs w:val="20"/>
+              </w:rPr>
+              <w:t>.5</w:t>
+            </w:r>
           </w:p>
         </w:tc>
         <w:tc>
@@ -761,7 +769,7 @@
                 <w:sz w:val="20"/>
                 <w:szCs w:val="20"/>
               </w:rPr>
-              <w:t>Incomplete</w:t>
+              <w:t>Complete</w:t>
             </w:r>
           </w:p>
         </w:tc>
@@ -1076,7 +1084,7 @@
                 <w:sz w:val="20"/>
                 <w:szCs w:val="20"/>
               </w:rPr>
-              <w:t>Incomplete</w:t>
+              <w:t>Complete</w:t>
             </w:r>
           </w:p>
         </w:tc>
@@ -1163,8 +1171,6 @@
               </w:rPr>
               <w:t>.5</w:t>
             </w:r>
-            <w:bookmarkStart w:id="0" w:name="_GoBack"/>
-            <w:bookmarkEnd w:id="0"/>
           </w:p>
         </w:tc>
         <w:tc>
@@ -1189,8 +1195,10 @@
                 <w:sz w:val="20"/>
                 <w:szCs w:val="20"/>
               </w:rPr>
-              <w:t>Incomplete</w:t>
+              <w:t>Complete</w:t>
             </w:r>
+            <w:bookmarkStart w:id="0" w:name="_GoBack"/>
+            <w:bookmarkEnd w:id="0"/>
           </w:p>
         </w:tc>
       </w:tr>
@@ -3784,8 +3792,9 @@
     <w:panose1 w:val="020B0604030504040204"/>
     <w:charset w:val="00"/>
     <w:family w:val="swiss"/>
+    <w:notTrueType/>
     <w:pitch w:val="variable"/>
-    <w:sig w:usb0="E1002EFF" w:usb1="C000605B" w:usb2="00000029" w:usb3="00000000" w:csb0="000101FF" w:csb1="00000000"/>
+    <w:sig w:usb0="00000003" w:usb1="00000000" w:usb2="00000000" w:usb3="00000000" w:csb0="00000001" w:csb1="00000000"/>
   </w:font>
   <w:font w:name="Arial">
     <w:panose1 w:val="020B0604020202020204"/>
@@ -4554,7 +4563,7 @@
   <a:extraClrSchemeLst/>
   <a:extLst>
     <a:ext uri="{05A4C25C-085E-4340-85A3-A5531E510DB2}">
-      <thm15:themeFamily xmlns:thm15="http://schemas.microsoft.com/office/thememl/2012/main" xmlns="" name="Office Theme" id="{62F939B6-93AF-4DB8-9C6B-D6C7DFDC589F}" vid="{4A3C46E8-61CC-4603-A589-7422A47A8E4A}"/>
+      <thm15:themeFamily xmlns="" xmlns:thm15="http://schemas.microsoft.com/office/thememl/2012/main" name="Office Theme" id="{62F939B6-93AF-4DB8-9C6B-D6C7DFDC589F}" vid="{4A3C46E8-61CC-4603-A589-7422A47A8E4A}"/>
     </a:ext>
   </a:extLst>
 </a:theme>

</xml_diff>

<commit_message>
fixed repositry, dont break
</commit_message>
<xml_diff>
--- a/Documents/Demo03/Evan_Weekly Task Log 3.docx
+++ b/Documents/Demo03/Evan_Weekly Task Log 3.docx
@@ -400,9 +400,9 @@
       </w:tblPr>
       <w:tblGrid>
         <w:gridCol w:w="1389"/>
-        <w:gridCol w:w="7102"/>
-        <w:gridCol w:w="1386"/>
-        <w:gridCol w:w="1139"/>
+        <w:gridCol w:w="7135"/>
+        <w:gridCol w:w="1419"/>
+        <w:gridCol w:w="1073"/>
       </w:tblGrid>
       <w:tr>
         <w:trPr>
@@ -627,6 +627,14 @@
               </w:rPr>
               <w:t>2</w:t>
             </w:r>
+            <w:r>
+              <w:rPr>
+                <w:bCs/>
+                <w:sz w:val="20"/>
+                <w:szCs w:val="20"/>
+              </w:rPr>
+              <w:t>.5</w:t>
+            </w:r>
           </w:p>
         </w:tc>
         <w:tc>
@@ -761,7 +769,7 @@
                 <w:sz w:val="20"/>
                 <w:szCs w:val="20"/>
               </w:rPr>
-              <w:t>Incomplete</w:t>
+              <w:t>Complete</w:t>
             </w:r>
           </w:p>
         </w:tc>
@@ -1076,7 +1084,7 @@
                 <w:sz w:val="20"/>
                 <w:szCs w:val="20"/>
               </w:rPr>
-              <w:t>Incomplete</w:t>
+              <w:t>Complete</w:t>
             </w:r>
           </w:p>
         </w:tc>
@@ -1163,8 +1171,6 @@
               </w:rPr>
               <w:t>.5</w:t>
             </w:r>
-            <w:bookmarkStart w:id="0" w:name="_GoBack"/>
-            <w:bookmarkEnd w:id="0"/>
           </w:p>
         </w:tc>
         <w:tc>
@@ -1189,8 +1195,10 @@
                 <w:sz w:val="20"/>
                 <w:szCs w:val="20"/>
               </w:rPr>
-              <w:t>Incomplete</w:t>
+              <w:t>Complete</w:t>
             </w:r>
+            <w:bookmarkStart w:id="0" w:name="_GoBack"/>
+            <w:bookmarkEnd w:id="0"/>
           </w:p>
         </w:tc>
       </w:tr>
@@ -3784,8 +3792,9 @@
     <w:panose1 w:val="020B0604030504040204"/>
     <w:charset w:val="00"/>
     <w:family w:val="swiss"/>
+    <w:notTrueType/>
     <w:pitch w:val="variable"/>
-    <w:sig w:usb0="E1002EFF" w:usb1="C000605B" w:usb2="00000029" w:usb3="00000000" w:csb0="000101FF" w:csb1="00000000"/>
+    <w:sig w:usb0="00000003" w:usb1="00000000" w:usb2="00000000" w:usb3="00000000" w:csb0="00000001" w:csb1="00000000"/>
   </w:font>
   <w:font w:name="Arial">
     <w:panose1 w:val="020B0604020202020204"/>
@@ -4554,7 +4563,7 @@
   <a:extraClrSchemeLst/>
   <a:extLst>
     <a:ext uri="{05A4C25C-085E-4340-85A3-A5531E510DB2}">
-      <thm15:themeFamily xmlns:thm15="http://schemas.microsoft.com/office/thememl/2012/main" xmlns="" name="Office Theme" id="{62F939B6-93AF-4DB8-9C6B-D6C7DFDC589F}" vid="{4A3C46E8-61CC-4603-A589-7422A47A8E4A}"/>
+      <thm15:themeFamily xmlns="" xmlns:thm15="http://schemas.microsoft.com/office/thememl/2012/main" name="Office Theme" id="{62F939B6-93AF-4DB8-9C6B-D6C7DFDC589F}" vid="{4A3C46E8-61CC-4603-A589-7422A47A8E4A}"/>
     </a:ext>
   </a:extLst>
 </a:theme>

</xml_diff>